<commit_message>
Revert "Update 实验报告1 模板.docx"
This reverts commit d50cfff80860ecc0c0ffc38b7f4730f3abd31052.
</commit_message>
<xml_diff>
--- a/数学系/专业选修/大3下_多元统计分析/作业/2020/实验报告1 模板.docx
+++ b/数学系/专业选修/大3下_多元统计分析/作业/2020/实验报告1 模板.docx
@@ -346,6 +346,13 @@
                 <w:sz w:val="24"/>
               </w:rPr>
             </w:pPr>
+            <w:r>
+              <w:rPr>
+                <w:rFonts w:ascii="Times New Roman" w:hAnsi="Times New Roman" w:hint="eastAsia"/>
+                <w:sz w:val="24"/>
+              </w:rPr>
+              <w:t>信计</w:t>
+            </w:r>
           </w:p>
         </w:tc>
         <w:tc>
@@ -384,6 +391,13 @@
                 <w:sz w:val="24"/>
               </w:rPr>
             </w:pPr>
+            <w:r>
+              <w:rPr>
+                <w:rFonts w:ascii="Times New Roman" w:hAnsi="Times New Roman" w:hint="eastAsia"/>
+                <w:sz w:val="24"/>
+              </w:rPr>
+              <w:t>朱怡然</w:t>
+            </w:r>
           </w:p>
         </w:tc>
         <w:tc>
@@ -423,8 +437,20 @@
                 <w:sz w:val="24"/>
               </w:rPr>
             </w:pPr>
-            <w:bookmarkStart w:id="0" w:name="_GoBack"/>
-            <w:bookmarkEnd w:id="0"/>
+            <w:r>
+              <w:rPr>
+                <w:rFonts w:ascii="Times New Roman" w:hAnsi="Times New Roman" w:hint="eastAsia"/>
+                <w:sz w:val="24"/>
+              </w:rPr>
+              <w:t>1</w:t>
+            </w:r>
+            <w:r>
+              <w:rPr>
+                <w:rFonts w:ascii="Times New Roman" w:hAnsi="Times New Roman"/>
+                <w:sz w:val="24"/>
+              </w:rPr>
+              <w:t>0172973</w:t>
+            </w:r>
           </w:p>
         </w:tc>
         <w:tc>
@@ -478,6 +504,13 @@
                 <w:sz w:val="24"/>
               </w:rPr>
             </w:pPr>
+            <w:r>
+              <w:rPr>
+                <w:rFonts w:ascii="Times New Roman" w:hAnsi="Times New Roman" w:hint="eastAsia"/>
+                <w:sz w:val="24"/>
+              </w:rPr>
+              <w:t>主群组</w:t>
+            </w:r>
           </w:p>
         </w:tc>
       </w:tr>
@@ -536,6 +569,20 @@
                 <w:sz w:val="24"/>
               </w:rPr>
             </w:pPr>
+            <w:r>
+              <w:rPr>
+                <w:rFonts w:ascii="Times New Roman" w:hAnsi="Times New Roman" w:hint="eastAsia"/>
+                <w:sz w:val="24"/>
+              </w:rPr>
+              <w:t>2</w:t>
+            </w:r>
+            <w:r>
+              <w:rPr>
+                <w:rFonts w:ascii="Times New Roman" w:hAnsi="Times New Roman"/>
+                <w:sz w:val="24"/>
+              </w:rPr>
+              <w:t>020-03</w:t>
+            </w:r>
           </w:p>
         </w:tc>
         <w:tc>
@@ -575,6 +622,13 @@
                 <w:sz w:val="24"/>
               </w:rPr>
             </w:pPr>
+            <w:r>
+              <w:rPr>
+                <w:rFonts w:ascii="Times New Roman" w:hAnsi="Times New Roman" w:hint="eastAsia"/>
+                <w:sz w:val="24"/>
+              </w:rPr>
+              <w:t>在家。。。</w:t>
+            </w:r>
           </w:p>
         </w:tc>
         <w:tc>
@@ -1249,23 +1303,107 @@
             <w:pPr>
               <w:snapToGrid w:val="0"/>
               <w:spacing w:line="300" w:lineRule="auto"/>
-              <w:ind w:firstLineChars="200" w:firstLine="480"/>
-              <w:rPr>
-                <w:kern w:val="0"/>
-                <w:sz w:val="24"/>
-              </w:rPr>
-            </w:pPr>
+              <w:ind w:firstLineChars="200" w:firstLine="420"/>
+              <w:rPr>
+                <w:kern w:val="0"/>
+                <w:sz w:val="24"/>
+              </w:rPr>
+            </w:pPr>
+            <w:r>
+              <w:rPr>
+                <w:noProof/>
+              </w:rPr>
+              <w:drawing>
+                <wp:inline distT="0" distB="0" distL="0" distR="0" wp14:anchorId="4BB22646" wp14:editId="3794E34F">
+                  <wp:extent cx="4580952" cy="2828571"/>
+                  <wp:effectExtent l="0" t="0" r="0" b="0"/>
+                  <wp:docPr id="1" name="图片 1"/>
+                  <wp:cNvGraphicFramePr>
+                    <a:graphicFrameLocks xmlns:a="http://schemas.openxmlformats.org/drawingml/2006/main" noChangeAspect="1"/>
+                  </wp:cNvGraphicFramePr>
+                  <a:graphic xmlns:a="http://schemas.openxmlformats.org/drawingml/2006/main">
+                    <a:graphicData uri="http://schemas.openxmlformats.org/drawingml/2006/picture">
+                      <pic:pic xmlns:pic="http://schemas.openxmlformats.org/drawingml/2006/picture">
+                        <pic:nvPicPr>
+                          <pic:cNvPr id="1" name=""/>
+                          <pic:cNvPicPr/>
+                        </pic:nvPicPr>
+                        <pic:blipFill>
+                          <a:blip r:embed="rId7"/>
+                          <a:stretch>
+                            <a:fillRect/>
+                          </a:stretch>
+                        </pic:blipFill>
+                        <pic:spPr>
+                          <a:xfrm>
+                            <a:off x="0" y="0"/>
+                            <a:ext cx="4580952" cy="2828571"/>
+                          </a:xfrm>
+                          <a:prstGeom prst="rect">
+                            <a:avLst/>
+                          </a:prstGeom>
+                        </pic:spPr>
+                      </pic:pic>
+                    </a:graphicData>
+                  </a:graphic>
+                </wp:inline>
+              </w:drawing>
+            </w:r>
           </w:p>
           <w:p>
             <w:pPr>
               <w:snapToGrid w:val="0"/>
               <w:spacing w:line="300" w:lineRule="auto"/>
-              <w:ind w:firstLineChars="200" w:firstLine="480"/>
-              <w:rPr>
-                <w:kern w:val="0"/>
-                <w:sz w:val="24"/>
-              </w:rPr>
-            </w:pPr>
+              <w:ind w:firstLineChars="200" w:firstLine="420"/>
+              <w:rPr>
+                <w:rFonts w:hint="eastAsia"/>
+                <w:kern w:val="0"/>
+                <w:sz w:val="24"/>
+              </w:rPr>
+            </w:pPr>
+            <w:r>
+              <w:rPr>
+                <w:noProof/>
+              </w:rPr>
+              <w:lastRenderedPageBreak/>
+              <w:drawing>
+                <wp:inline distT="0" distB="0" distL="0" distR="0" wp14:anchorId="5FAACACE" wp14:editId="2F09FFC8">
+                  <wp:extent cx="3457143" cy="3866667"/>
+                  <wp:effectExtent l="0" t="0" r="0" b="635"/>
+                  <wp:docPr id="2" name="图片 2"/>
+                  <wp:cNvGraphicFramePr>
+                    <a:graphicFrameLocks xmlns:a="http://schemas.openxmlformats.org/drawingml/2006/main" noChangeAspect="1"/>
+                  </wp:cNvGraphicFramePr>
+                  <a:graphic xmlns:a="http://schemas.openxmlformats.org/drawingml/2006/main">
+                    <a:graphicData uri="http://schemas.openxmlformats.org/drawingml/2006/picture">
+                      <pic:pic xmlns:pic="http://schemas.openxmlformats.org/drawingml/2006/picture">
+                        <pic:nvPicPr>
+                          <pic:cNvPr id="1" name=""/>
+                          <pic:cNvPicPr/>
+                        </pic:nvPicPr>
+                        <pic:blipFill>
+                          <a:blip r:embed="rId8"/>
+                          <a:stretch>
+                            <a:fillRect/>
+                          </a:stretch>
+                        </pic:blipFill>
+                        <pic:spPr>
+                          <a:xfrm>
+                            <a:off x="0" y="0"/>
+                            <a:ext cx="3457143" cy="3866667"/>
+                          </a:xfrm>
+                          <a:prstGeom prst="rect">
+                            <a:avLst/>
+                          </a:prstGeom>
+                        </pic:spPr>
+                      </pic:pic>
+                    </a:graphicData>
+                  </a:graphic>
+                </wp:inline>
+              </w:drawing>
+            </w:r>
+            <w:bookmarkStart w:id="0" w:name="_GoBack"/>
+            <w:bookmarkEnd w:id="0"/>
           </w:p>
           <w:p>
             <w:pPr>
@@ -1315,6 +1453,7 @@
                 <w:rFonts w:hint="eastAsia"/>
                 <w:sz w:val="24"/>
               </w:rPr>
+              <w:lastRenderedPageBreak/>
               <w:t>教师批阅</w:t>
             </w:r>
             <w:r>
@@ -1445,7 +1584,6 @@
           <w:b/>
           <w:sz w:val="24"/>
         </w:rPr>
-        <w:lastRenderedPageBreak/>
         <w:t>学号</w:t>
       </w:r>
       <w:r>

</xml_diff>